<commit_message>
17 maret 2023 sebelum pulang kantor
</commit_message>
<xml_diff>
--- a/2021 DEBI TOMIKA/III. SISTEM INFORMASI DAN MULTIMEDIA/III.A. Sistem Informasi/3. III.A.2. Proposal Studi Kelayakan SICAKEP.docx
+++ b/2021 DEBI TOMIKA/III. SISTEM INFORMASI DAN MULTIMEDIA/III.A. Sistem Informasi/3. III.A.2. Proposal Studi Kelayakan SICAKEP.docx
@@ -5,7 +5,10 @@
     <w:sdt>
       <w:sdtPr>
         <w:rPr>
+          <w:rFonts w:eastAsiaTheme="minorHAnsi"/>
+          <w:noProof/>
           <w:sz w:val="2"/>
+          <w:lang w:val="en-ID"/>
         </w:rPr>
         <w:id w:val="45576953"/>
         <w:docPartObj>
@@ -15,13 +18,10 @@
       </w:sdtPr>
       <w:sdtEndPr>
         <w:rPr>
-          <w:rFonts w:eastAsiaTheme="minorHAnsi"/>
           <w:b/>
           <w:bCs/>
-          <w:noProof/>
-          <w:sz w:val="24"/>
-          <w:szCs w:val="24"/>
-          <w:lang w:val="en-ID"/>
+          <w:sz w:val="24"/>
+          <w:szCs w:val="24"/>
         </w:rPr>
       </w:sdtEndPr>
       <w:sdtContent>
@@ -118,6 +118,16 @@
                                         <w:szCs w:val="68"/>
                                       </w:rPr>
                                     </w:pPr>
+                                    <w:r>
+                                      <w:rPr>
+                                        <w:rFonts w:asciiTheme="majorHAnsi" w:eastAsiaTheme="majorEastAsia" w:hAnsiTheme="majorHAnsi" w:cstheme="majorBidi"/>
+                                        <w:caps/>
+                                        <w:color w:val="8496B0" w:themeColor="text2" w:themeTint="99"/>
+                                        <w:sz w:val="64"/>
+                                        <w:szCs w:val="64"/>
+                                      </w:rPr>
+                                      <w:t>iii.a.2.</w:t>
+                                    </w:r>
                                     <w:r>
                                       <w:rPr>
                                         <w:rFonts w:asciiTheme="majorHAnsi" w:eastAsiaTheme="majorEastAsia" w:hAnsiTheme="majorHAnsi" w:cstheme="majorBidi"/>
@@ -232,6 +242,16 @@
                                   <w:szCs w:val="68"/>
                                 </w:rPr>
                               </w:pPr>
+                              <w:r>
+                                <w:rPr>
+                                  <w:rFonts w:asciiTheme="majorHAnsi" w:eastAsiaTheme="majorEastAsia" w:hAnsiTheme="majorHAnsi" w:cstheme="majorBidi"/>
+                                  <w:caps/>
+                                  <w:color w:val="8496B0" w:themeColor="text2" w:themeTint="99"/>
+                                  <w:sz w:val="64"/>
+                                  <w:szCs w:val="64"/>
+                                </w:rPr>
+                                <w:t>iii.a.2.</w:t>
+                              </w:r>
                               <w:r>
                                 <w:rPr>
                                   <w:rFonts w:asciiTheme="majorHAnsi" w:eastAsiaTheme="majorEastAsia" w:hAnsiTheme="majorHAnsi" w:cstheme="majorBidi"/>
@@ -3007,7 +3027,7 @@
           <v:shape id="_x0000_i1025" type="#_x0000_t75" style="width:330pt;height:339.7pt" o:ole="">
             <v:imagedata r:id="rId5" o:title=""/>
           </v:shape>
-          <o:OLEObject Type="Embed" ProgID="Visio.Drawing.15" ShapeID="_x0000_i1025" DrawAspect="Content" ObjectID="_1740461363" r:id="rId6"/>
+          <o:OLEObject Type="Embed" ProgID="Visio.Drawing.15" ShapeID="_x0000_i1025" DrawAspect="Content" ObjectID="_1740569093" r:id="rId6"/>
         </w:object>
       </w:r>
     </w:p>

</xml_diff>